<commit_message>
Mockup progetto e file con specifiche preliminari definitivo
</commit_message>
<xml_diff>
--- a/iMedical.docx
+++ b/iMedical.docx
@@ -22,6 +22,7 @@
         </w:rPr>
         <w:t xml:space="preserve">NOME APPLICAZIONE: </w:t>
       </w:r>
+      <w:proofErr w:type="spellStart"/>
       <w:r>
         <w:rPr>
           <w:sz w:val="28"/>
@@ -29,6 +30,7 @@
         </w:rPr>
         <w:t>iMedical</w:t>
       </w:r>
+      <w:proofErr w:type="spellEnd"/>
     </w:p>
     <w:p>
       <w:pPr>
@@ -77,7 +79,23 @@
           <w:sz w:val="28"/>
           <w:szCs w:val="28"/>
         </w:rPr>
-        <w:t xml:space="preserve">Per accedere all'app, medico, segretario e </w:t>
+        <w:t>Per accedere all'</w:t>
+      </w:r>
+      <w:proofErr w:type="spellStart"/>
+      <w:r>
+        <w:rPr>
+          <w:sz w:val="28"/>
+          <w:szCs w:val="28"/>
+        </w:rPr>
+        <w:t>app</w:t>
+      </w:r>
+      <w:proofErr w:type="spellEnd"/>
+      <w:r>
+        <w:rPr>
+          <w:sz w:val="28"/>
+          <w:szCs w:val="28"/>
+        </w:rPr>
+        <w:t xml:space="preserve">, medico, segretario e </w:t>
       </w:r>
       <w:r>
         <w:rPr>
@@ -217,6 +235,68 @@
           <w:szCs w:val="28"/>
         </w:rPr>
         <w:t>Del segretario interessa: nome, cognome, codice fiscale, data di nascita, luogo di nascita.</w:t>
+      </w:r>
+    </w:p>
+    <w:p>
+      <w:pPr>
+        <w:jc w:val="both"/>
+        <w:rPr>
+          <w:sz w:val="28"/>
+          <w:szCs w:val="28"/>
+        </w:rPr>
+      </w:pPr>
+      <w:r>
+        <w:rPr>
+          <w:sz w:val="28"/>
+          <w:szCs w:val="28"/>
+        </w:rPr>
+        <w:t xml:space="preserve">Per tutti e tre i ruoli è prevista anche l’autenticazione tramite </w:t>
+      </w:r>
+      <w:proofErr w:type="spellStart"/>
+      <w:r>
+        <w:rPr>
+          <w:sz w:val="28"/>
+          <w:szCs w:val="28"/>
+        </w:rPr>
+        <w:t>OAuth</w:t>
+      </w:r>
+      <w:proofErr w:type="spellEnd"/>
+      <w:r>
+        <w:rPr>
+          <w:sz w:val="28"/>
+          <w:szCs w:val="28"/>
+        </w:rPr>
+        <w:t xml:space="preserve"> con Google, da cui verranno ottenute e-mail e password (successivamente integra</w:t>
+      </w:r>
+      <w:r>
+        <w:rPr>
+          <w:sz w:val="28"/>
+          <w:szCs w:val="28"/>
+        </w:rPr>
+        <w:t>te con gli altri campi obbligatori</w:t>
+      </w:r>
+      <w:r>
+        <w:rPr>
+          <w:sz w:val="28"/>
+          <w:szCs w:val="28"/>
+        </w:rPr>
+        <w:softHyphen/>
+      </w:r>
+      <w:r>
+        <w:rPr>
+          <w:sz w:val="28"/>
+          <w:szCs w:val="28"/>
+        </w:rPr>
+        <w:softHyphen/>
+      </w:r>
+      <w:bookmarkStart w:id="0" w:name="_GoBack"/>
+      <w:bookmarkEnd w:id="0"/>
+      <w:r>
+        <w:rPr>
+          <w:sz w:val="28"/>
+          <w:szCs w:val="28"/>
+        </w:rPr>
+        <w:t>).</w:t>
       </w:r>
     </w:p>
     <w:p>
@@ -349,51 +429,6 @@
         </w:rPr>
         <w:t>; queste API permettono di ottenere informazioni come il nome di un farmaco, i principi attivi, foglio illustrativo, ecc.</w:t>
       </w:r>
-      <w:r>
-        <w:rPr>
-          <w:sz w:val="28"/>
-          <w:szCs w:val="28"/>
-        </w:rPr>
-        <w:t xml:space="preserve"> Altre informazioni riguardo i farmaci (</w:t>
-      </w:r>
-      <w:r>
-        <w:rPr>
-          <w:sz w:val="28"/>
-          <w:szCs w:val="28"/>
-        </w:rPr>
-        <w:t>soprattutto riguardo i farmaci venduti in Italia</w:t>
-      </w:r>
-      <w:r>
-        <w:rPr>
-          <w:sz w:val="28"/>
-          <w:szCs w:val="28"/>
-        </w:rPr>
-        <w:t>) vengono ottenute</w:t>
-      </w:r>
-      <w:r>
-        <w:rPr>
-          <w:sz w:val="28"/>
-          <w:szCs w:val="28"/>
-        </w:rPr>
-        <w:t xml:space="preserve"> dal sito: </w:t>
-      </w:r>
-      <w:hyperlink r:id="rId5" w:history="1">
-        <w:r>
-          <w:rPr>
-            <w:rStyle w:val="Collegamentoipertestuale"/>
-            <w:sz w:val="28"/>
-            <w:szCs w:val="28"/>
-          </w:rPr>
-          <w:t>http://www.aifa.gov.it/content/dati-sulle-liste-dei-farmaci-open-data</w:t>
-        </w:r>
-      </w:hyperlink>
-      <w:r>
-        <w:rPr>
-          <w:sz w:val="28"/>
-          <w:szCs w:val="28"/>
-        </w:rPr>
-        <w:t>, che però non fornisce API REST.</w:t>
-      </w:r>
     </w:p>
     <w:p>
       <w:pPr>
@@ -422,10 +457,47 @@
           <w:sz w:val="28"/>
           <w:szCs w:val="28"/>
         </w:rPr>
-        <w:t>menti (tramite Google Calendar).</w:t>
-      </w:r>
-      <w:bookmarkStart w:id="0" w:name="_GoBack"/>
-      <w:bookmarkEnd w:id="0"/>
+        <w:t xml:space="preserve">menti (tramite Google </w:t>
+      </w:r>
+      <w:proofErr w:type="spellStart"/>
+      <w:r>
+        <w:rPr>
+          <w:sz w:val="28"/>
+          <w:szCs w:val="28"/>
+        </w:rPr>
+        <w:t>Calendar</w:t>
+      </w:r>
+      <w:proofErr w:type="spellEnd"/>
+      <w:r>
+        <w:rPr>
+          <w:sz w:val="28"/>
+          <w:szCs w:val="28"/>
+        </w:rPr>
+        <w:t xml:space="preserve">) e verificare la posizione </w:t>
+      </w:r>
+      <w:r>
+        <w:rPr>
+          <w:sz w:val="28"/>
+          <w:szCs w:val="28"/>
+        </w:rPr>
+        <w:t xml:space="preserve">di un determinato studio medico (tramite Google </w:t>
+      </w:r>
+      <w:proofErr w:type="spellStart"/>
+      <w:r>
+        <w:rPr>
+          <w:sz w:val="28"/>
+          <w:szCs w:val="28"/>
+        </w:rPr>
+        <w:t>Maps</w:t>
+      </w:r>
+      <w:proofErr w:type="spellEnd"/>
+      <w:r>
+        <w:rPr>
+          <w:sz w:val="28"/>
+          <w:szCs w:val="28"/>
+        </w:rPr>
+        <w:t>).</w:t>
+      </w:r>
     </w:p>
     <w:p>
       <w:pPr>
@@ -594,7 +666,6 @@
           <w:sz w:val="28"/>
           <w:szCs w:val="28"/>
         </w:rPr>
-        <w:lastRenderedPageBreak/>
         <w:t>• Paziente: può vedere la terapia che gli è stata prescritta e trovare informazioni riguardo il medicinale prescritto. Un paziente p</w:t>
       </w:r>
       <w:r>
@@ -1146,6 +1217,18 @@
       <w:u w:val="single"/>
     </w:rPr>
   </w:style>
+  <w:style w:type="character" w:styleId="Collegamentovisitato">
+    <w:name w:val="FollowedHyperlink"/>
+    <w:basedOn w:val="Carpredefinitoparagrafo"/>
+    <w:uiPriority w:val="99"/>
+    <w:semiHidden/>
+    <w:unhideWhenUsed/>
+    <w:rsid w:val="007456A9"/>
+    <w:rPr>
+      <w:color w:val="954F72" w:themeColor="followedHyperlink"/>
+      <w:u w:val="single"/>
+    </w:rPr>
+  </w:style>
 </w:styles>
 </file>
 

</xml_diff>